<commit_message>
reference title in 'lorem ipsum' (lang:la)
Modificar título de referencias para ejemplo 'lorem ipsum' (en latín).
</commit_message>
<xml_diff>
--- a/inst/files-pkg/example/num1/art101_lorem-ipsum/art101.docx
+++ b/inst/files-pkg/example/num1/art101_lorem-ipsum/art101.docx
@@ -1,12 +1,11 @@
 
 <file path=word/document.xml><?xml version="1.0" encoding="utf-8"?>
-<w:document xmlns:wpc="http://schemas.microsoft.com/office/word/2010/wordprocessingCanvas" xmlns:cx="http://schemas.microsoft.com/office/drawing/2014/chartex" xmlns:cx1="http://schemas.microsoft.com/office/drawing/2015/9/8/chartex" xmlns:mc="http://schemas.openxmlformats.org/markup-compatibility/2006" xmlns:o="urn:schemas-microsoft-com:office:office" xmlns:r="http://schemas.openxmlformats.org/officeDocument/2006/relationships" xmlns:m="http://schemas.openxmlformats.org/officeDocument/2006/math" xmlns:v="urn:schemas-microsoft-com:vml" xmlns:wp14="http://schemas.microsoft.com/office/word/2010/wordprocessingDrawing" xmlns:wp="http://schemas.openxmlformats.org/drawingml/2006/wordprocessingDrawing" xmlns:w10="urn:schemas-microsoft-com:office:word" xmlns:w="http://schemas.openxmlformats.org/wordprocessingml/2006/main" xmlns:w14="http://schemas.microsoft.com/office/word/2010/wordml" xmlns:w15="http://schemas.microsoft.com/office/word/2012/wordml" xmlns:w16se="http://schemas.microsoft.com/office/word/2015/wordml/symex" xmlns:wpg="http://schemas.microsoft.com/office/word/2010/wordprocessingGroup" xmlns:wpi="http://schemas.microsoft.com/office/word/2010/wordprocessingInk" xmlns:wne="http://schemas.microsoft.com/office/word/2006/wordml" xmlns:wps="http://schemas.microsoft.com/office/word/2010/wordprocessingShape" mc:Ignorable="w14 w15 w16se wp14">
+<w:document xmlns:wpc="http://schemas.microsoft.com/office/word/2010/wordprocessingCanvas" xmlns:cx="http://schemas.microsoft.com/office/drawing/2014/chartex" xmlns:cx1="http://schemas.microsoft.com/office/drawing/2015/9/8/chartex" xmlns:cx2="http://schemas.microsoft.com/office/drawing/2015/10/21/chartex" xmlns:cx3="http://schemas.microsoft.com/office/drawing/2016/5/9/chartex" xmlns:cx4="http://schemas.microsoft.com/office/drawing/2016/5/10/chartex" xmlns:cx5="http://schemas.microsoft.com/office/drawing/2016/5/11/chartex" xmlns:cx6="http://schemas.microsoft.com/office/drawing/2016/5/12/chartex" xmlns:cx7="http://schemas.microsoft.com/office/drawing/2016/5/13/chartex" xmlns:cx8="http://schemas.microsoft.com/office/drawing/2016/5/14/chartex" xmlns:mc="http://schemas.openxmlformats.org/markup-compatibility/2006" xmlns:aink="http://schemas.microsoft.com/office/drawing/2016/ink" xmlns:am3d="http://schemas.microsoft.com/office/drawing/2017/model3d" xmlns:o="urn:schemas-microsoft-com:office:office" xmlns:r="http://schemas.openxmlformats.org/officeDocument/2006/relationships" xmlns:m="http://schemas.openxmlformats.org/officeDocument/2006/math" xmlns:v="urn:schemas-microsoft-com:vml" xmlns:wp14="http://schemas.microsoft.com/office/word/2010/wordprocessingDrawing" xmlns:wp="http://schemas.openxmlformats.org/drawingml/2006/wordprocessingDrawing" xmlns:w10="urn:schemas-microsoft-com:office:word" xmlns:w="http://schemas.openxmlformats.org/wordprocessingml/2006/main" xmlns:w14="http://schemas.microsoft.com/office/word/2010/wordml" xmlns:w15="http://schemas.microsoft.com/office/word/2012/wordml" xmlns:w16cex="http://schemas.microsoft.com/office/word/2018/wordml/cex" xmlns:w16cid="http://schemas.microsoft.com/office/word/2016/wordml/cid" xmlns:w16="http://schemas.microsoft.com/office/word/2018/wordml" xmlns:w16sdtdh="http://schemas.microsoft.com/office/word/2020/wordml/sdtdatahash" xmlns:w16se="http://schemas.microsoft.com/office/word/2015/wordml/symex" xmlns:wpg="http://schemas.microsoft.com/office/word/2010/wordprocessingGroup" xmlns:wpi="http://schemas.microsoft.com/office/word/2010/wordprocessingInk" xmlns:wne="http://schemas.microsoft.com/office/word/2006/wordml" xmlns:wps="http://schemas.microsoft.com/office/word/2010/wordprocessingShape" mc:Ignorable="w14 w15 w16se w16cid w16 w16cex w16sdtdh wp14">
   <w:body>
     <w:p>
       <w:pPr>
         <w:pStyle w:val="Ttulo"/>
       </w:pPr>
-      <w:bookmarkStart w:id="0" w:name="_GoBack"/>
       <w:r>
         <w:t>Lorem ipsum</w:t>
       </w:r>
@@ -15,8 +14,7 @@
       <w:pPr>
         <w:pStyle w:val="Ttulo1"/>
       </w:pPr>
-      <w:bookmarkStart w:id="1" w:name="introducción"/>
-      <w:bookmarkEnd w:id="0"/>
+      <w:bookmarkStart w:id="0" w:name="introducción"/>
       <w:r>
         <w:t>Dolor sit amet</w:t>
       </w:r>
@@ -25,11 +23,11 @@
       <w:pPr>
         <w:pStyle w:val="Textoindependiente"/>
       </w:pPr>
-      <w:bookmarkStart w:id="2" w:name="_Hlk153202413"/>
+      <w:bookmarkStart w:id="1" w:name="_Hlk153202413"/>
       <w:r>
         <w:t xml:space="preserve">Lorem ipsum </w:t>
       </w:r>
-      <w:bookmarkEnd w:id="2"/>
+      <w:bookmarkEnd w:id="1"/>
       <w:r>
         <w:t>dolor sit amet, consectetur adipiscing elit. Mauris accumsan lectus non sem interdum condimentum. Nam at tincidunt sem. Ut cursus massa sagittis porta placerat. Sed consectetur diam est, ac sodales felis condimentum et. Fusce ut eros a massa molestie vestibulum. Donec blandit, augue non tempor laoreet, nisl velit cursus ante, vitae lobortis quam diam nec leo. In id nisi eget eros lobortis condimentum. Aenean a luctus quam. Mauris at vulputate nibh. Vivamus ultrices ligula velit, in volutpat tortor ullamcorper rhoncus</w:t>
       </w:r>
@@ -971,7 +969,7 @@
         <w:t>.</w:t>
       </w:r>
     </w:p>
-    <w:bookmarkEnd w:id="1"/>
+    <w:bookmarkEnd w:id="0"/>
     <w:p>
       <w:pPr>
         <w:pStyle w:val="Ttulo1"/>
@@ -1018,7 +1016,6 @@
       <w:pPr>
         <w:pStyle w:val="Ttulo1"/>
         <w:rPr>
-          <w:u w:val="single"/>
           <w:lang w:val="es-ES"/>
         </w:rPr>
       </w:pPr>
@@ -1026,16 +1023,14 @@
         <w:rPr>
           <w:lang w:val="es-ES"/>
         </w:rPr>
-        <w:t>Referencias bibliográficas</w:t>
-      </w:r>
-    </w:p>
-    <w:p>
-      <w:pPr>
-        <w:pStyle w:val="Textoindependiente"/>
+        <w:t>Referenc</w:t>
+      </w:r>
+      <w:r>
         <w:rPr>
           <w:lang w:val="es-ES"/>
         </w:rPr>
-      </w:pPr>
+        <w:t>es</w:t>
+      </w:r>
     </w:p>
     <w:sectPr>
       <w:pgSz w:w="12240" w:h="15840"/>
@@ -1047,7 +1042,7 @@
 </file>
 
 <file path=word/endnotes.xml><?xml version="1.0" encoding="utf-8"?>
-<w:endnotes xmlns:wpc="http://schemas.microsoft.com/office/word/2010/wordprocessingCanvas" xmlns:cx="http://schemas.microsoft.com/office/drawing/2014/chartex" xmlns:cx1="http://schemas.microsoft.com/office/drawing/2015/9/8/chartex" xmlns:mc="http://schemas.openxmlformats.org/markup-compatibility/2006" xmlns:o="urn:schemas-microsoft-com:office:office" xmlns:r="http://schemas.openxmlformats.org/officeDocument/2006/relationships" xmlns:m="http://schemas.openxmlformats.org/officeDocument/2006/math" xmlns:v="urn:schemas-microsoft-com:vml" xmlns:wp14="http://schemas.microsoft.com/office/word/2010/wordprocessingDrawing" xmlns:wp="http://schemas.openxmlformats.org/drawingml/2006/wordprocessingDrawing" xmlns:w10="urn:schemas-microsoft-com:office:word" xmlns:w="http://schemas.openxmlformats.org/wordprocessingml/2006/main" xmlns:w14="http://schemas.microsoft.com/office/word/2010/wordml" xmlns:w15="http://schemas.microsoft.com/office/word/2012/wordml" xmlns:w16se="http://schemas.microsoft.com/office/word/2015/wordml/symex" xmlns:wpg="http://schemas.microsoft.com/office/word/2010/wordprocessingGroup" xmlns:wpi="http://schemas.microsoft.com/office/word/2010/wordprocessingInk" xmlns:wne="http://schemas.microsoft.com/office/word/2006/wordml" xmlns:wps="http://schemas.microsoft.com/office/word/2010/wordprocessingShape" mc:Ignorable="w14 w15 w16se wp14">
+<w:endnotes xmlns:wpc="http://schemas.microsoft.com/office/word/2010/wordprocessingCanvas" xmlns:cx="http://schemas.microsoft.com/office/drawing/2014/chartex" xmlns:cx1="http://schemas.microsoft.com/office/drawing/2015/9/8/chartex" xmlns:cx2="http://schemas.microsoft.com/office/drawing/2015/10/21/chartex" xmlns:cx3="http://schemas.microsoft.com/office/drawing/2016/5/9/chartex" xmlns:cx4="http://schemas.microsoft.com/office/drawing/2016/5/10/chartex" xmlns:cx5="http://schemas.microsoft.com/office/drawing/2016/5/11/chartex" xmlns:cx6="http://schemas.microsoft.com/office/drawing/2016/5/12/chartex" xmlns:cx7="http://schemas.microsoft.com/office/drawing/2016/5/13/chartex" xmlns:cx8="http://schemas.microsoft.com/office/drawing/2016/5/14/chartex" xmlns:mc="http://schemas.openxmlformats.org/markup-compatibility/2006" xmlns:aink="http://schemas.microsoft.com/office/drawing/2016/ink" xmlns:am3d="http://schemas.microsoft.com/office/drawing/2017/model3d" xmlns:o="urn:schemas-microsoft-com:office:office" xmlns:r="http://schemas.openxmlformats.org/officeDocument/2006/relationships" xmlns:m="http://schemas.openxmlformats.org/officeDocument/2006/math" xmlns:v="urn:schemas-microsoft-com:vml" xmlns:wp14="http://schemas.microsoft.com/office/word/2010/wordprocessingDrawing" xmlns:wp="http://schemas.openxmlformats.org/drawingml/2006/wordprocessingDrawing" xmlns:w10="urn:schemas-microsoft-com:office:word" xmlns:w="http://schemas.openxmlformats.org/wordprocessingml/2006/main" xmlns:w14="http://schemas.microsoft.com/office/word/2010/wordml" xmlns:w15="http://schemas.microsoft.com/office/word/2012/wordml" xmlns:w16cex="http://schemas.microsoft.com/office/word/2018/wordml/cex" xmlns:w16cid="http://schemas.microsoft.com/office/word/2016/wordml/cid" xmlns:w16="http://schemas.microsoft.com/office/word/2018/wordml" xmlns:w16sdtdh="http://schemas.microsoft.com/office/word/2020/wordml/sdtdatahash" xmlns:w16se="http://schemas.microsoft.com/office/word/2015/wordml/symex" xmlns:wpg="http://schemas.microsoft.com/office/word/2010/wordprocessingGroup" xmlns:wpi="http://schemas.microsoft.com/office/word/2010/wordprocessingInk" xmlns:wne="http://schemas.microsoft.com/office/word/2006/wordml" xmlns:wps="http://schemas.microsoft.com/office/word/2010/wordprocessingShape" mc:Ignorable="w14 w15 w16se w16cid w16 w16cex w16sdtdh wp14">
   <w:endnote w:type="separator" w:id="-1">
     <w:p>
       <w:pPr>
@@ -1072,7 +1067,7 @@
 </file>
 
 <file path=word/footnotes.xml><?xml version="1.0" encoding="utf-8"?>
-<w:footnotes xmlns:wpc="http://schemas.microsoft.com/office/word/2010/wordprocessingCanvas" xmlns:cx="http://schemas.microsoft.com/office/drawing/2014/chartex" xmlns:cx1="http://schemas.microsoft.com/office/drawing/2015/9/8/chartex" xmlns:mc="http://schemas.openxmlformats.org/markup-compatibility/2006" xmlns:o="urn:schemas-microsoft-com:office:office" xmlns:r="http://schemas.openxmlformats.org/officeDocument/2006/relationships" xmlns:m="http://schemas.openxmlformats.org/officeDocument/2006/math" xmlns:v="urn:schemas-microsoft-com:vml" xmlns:wp14="http://schemas.microsoft.com/office/word/2010/wordprocessingDrawing" xmlns:wp="http://schemas.openxmlformats.org/drawingml/2006/wordprocessingDrawing" xmlns:w10="urn:schemas-microsoft-com:office:word" xmlns:w="http://schemas.openxmlformats.org/wordprocessingml/2006/main" xmlns:w14="http://schemas.microsoft.com/office/word/2010/wordml" xmlns:w15="http://schemas.microsoft.com/office/word/2012/wordml" xmlns:w16se="http://schemas.microsoft.com/office/word/2015/wordml/symex" xmlns:wpg="http://schemas.microsoft.com/office/word/2010/wordprocessingGroup" xmlns:wpi="http://schemas.microsoft.com/office/word/2010/wordprocessingInk" xmlns:wne="http://schemas.microsoft.com/office/word/2006/wordml" xmlns:wps="http://schemas.microsoft.com/office/word/2010/wordprocessingShape" mc:Ignorable="w14 w15 w16se wp14">
+<w:footnotes xmlns:wpc="http://schemas.microsoft.com/office/word/2010/wordprocessingCanvas" xmlns:cx="http://schemas.microsoft.com/office/drawing/2014/chartex" xmlns:cx1="http://schemas.microsoft.com/office/drawing/2015/9/8/chartex" xmlns:cx2="http://schemas.microsoft.com/office/drawing/2015/10/21/chartex" xmlns:cx3="http://schemas.microsoft.com/office/drawing/2016/5/9/chartex" xmlns:cx4="http://schemas.microsoft.com/office/drawing/2016/5/10/chartex" xmlns:cx5="http://schemas.microsoft.com/office/drawing/2016/5/11/chartex" xmlns:cx6="http://schemas.microsoft.com/office/drawing/2016/5/12/chartex" xmlns:cx7="http://schemas.microsoft.com/office/drawing/2016/5/13/chartex" xmlns:cx8="http://schemas.microsoft.com/office/drawing/2016/5/14/chartex" xmlns:mc="http://schemas.openxmlformats.org/markup-compatibility/2006" xmlns:aink="http://schemas.microsoft.com/office/drawing/2016/ink" xmlns:am3d="http://schemas.microsoft.com/office/drawing/2017/model3d" xmlns:o="urn:schemas-microsoft-com:office:office" xmlns:r="http://schemas.openxmlformats.org/officeDocument/2006/relationships" xmlns:m="http://schemas.openxmlformats.org/officeDocument/2006/math" xmlns:v="urn:schemas-microsoft-com:vml" xmlns:wp14="http://schemas.microsoft.com/office/word/2010/wordprocessingDrawing" xmlns:wp="http://schemas.openxmlformats.org/drawingml/2006/wordprocessingDrawing" xmlns:w10="urn:schemas-microsoft-com:office:word" xmlns:w="http://schemas.openxmlformats.org/wordprocessingml/2006/main" xmlns:w14="http://schemas.microsoft.com/office/word/2010/wordml" xmlns:w15="http://schemas.microsoft.com/office/word/2012/wordml" xmlns:w16cex="http://schemas.microsoft.com/office/word/2018/wordml/cex" xmlns:w16cid="http://schemas.microsoft.com/office/word/2016/wordml/cid" xmlns:w16="http://schemas.microsoft.com/office/word/2018/wordml" xmlns:w16sdtdh="http://schemas.microsoft.com/office/word/2020/wordml/sdtdatahash" xmlns:w16se="http://schemas.microsoft.com/office/word/2015/wordml/symex" xmlns:wpg="http://schemas.microsoft.com/office/word/2010/wordprocessingGroup" xmlns:wpi="http://schemas.microsoft.com/office/word/2010/wordprocessingInk" xmlns:wne="http://schemas.microsoft.com/office/word/2006/wordml" xmlns:wps="http://schemas.microsoft.com/office/word/2010/wordprocessingShape" mc:Ignorable="w14 w15 w16se w16cid w16 w16cex w16sdtdh wp14">
   <w:footnote w:type="separator" w:id="-1">
     <w:p>
       <w:r>
@@ -1091,7 +1086,7 @@
 </file>
 
 <file path=word/numbering.xml><?xml version="1.0" encoding="utf-8"?>
-<w:numbering xmlns:wpc="http://schemas.microsoft.com/office/word/2010/wordprocessingCanvas" xmlns:cx="http://schemas.microsoft.com/office/drawing/2014/chartex" xmlns:cx1="http://schemas.microsoft.com/office/drawing/2015/9/8/chartex" xmlns:mc="http://schemas.openxmlformats.org/markup-compatibility/2006" xmlns:o="urn:schemas-microsoft-com:office:office" xmlns:r="http://schemas.openxmlformats.org/officeDocument/2006/relationships" xmlns:m="http://schemas.openxmlformats.org/officeDocument/2006/math" xmlns:v="urn:schemas-microsoft-com:vml" xmlns:wp14="http://schemas.microsoft.com/office/word/2010/wordprocessingDrawing" xmlns:wp="http://schemas.openxmlformats.org/drawingml/2006/wordprocessingDrawing" xmlns:w10="urn:schemas-microsoft-com:office:word" xmlns:w="http://schemas.openxmlformats.org/wordprocessingml/2006/main" xmlns:w14="http://schemas.microsoft.com/office/word/2010/wordml" xmlns:w15="http://schemas.microsoft.com/office/word/2012/wordml" xmlns:w16se="http://schemas.microsoft.com/office/word/2015/wordml/symex" xmlns:wpg="http://schemas.microsoft.com/office/word/2010/wordprocessingGroup" xmlns:wpi="http://schemas.microsoft.com/office/word/2010/wordprocessingInk" xmlns:wne="http://schemas.microsoft.com/office/word/2006/wordml" xmlns:wps="http://schemas.microsoft.com/office/word/2010/wordprocessingShape" mc:Ignorable="w14 w15 w16se wp14">
+<w:numbering xmlns:wpc="http://schemas.microsoft.com/office/word/2010/wordprocessingCanvas" xmlns:cx="http://schemas.microsoft.com/office/drawing/2014/chartex" xmlns:cx1="http://schemas.microsoft.com/office/drawing/2015/9/8/chartex" xmlns:cx2="http://schemas.microsoft.com/office/drawing/2015/10/21/chartex" xmlns:cx3="http://schemas.microsoft.com/office/drawing/2016/5/9/chartex" xmlns:cx4="http://schemas.microsoft.com/office/drawing/2016/5/10/chartex" xmlns:cx5="http://schemas.microsoft.com/office/drawing/2016/5/11/chartex" xmlns:cx6="http://schemas.microsoft.com/office/drawing/2016/5/12/chartex" xmlns:cx7="http://schemas.microsoft.com/office/drawing/2016/5/13/chartex" xmlns:cx8="http://schemas.microsoft.com/office/drawing/2016/5/14/chartex" xmlns:mc="http://schemas.openxmlformats.org/markup-compatibility/2006" xmlns:aink="http://schemas.microsoft.com/office/drawing/2016/ink" xmlns:am3d="http://schemas.microsoft.com/office/drawing/2017/model3d" xmlns:o="urn:schemas-microsoft-com:office:office" xmlns:r="http://schemas.openxmlformats.org/officeDocument/2006/relationships" xmlns:m="http://schemas.openxmlformats.org/officeDocument/2006/math" xmlns:v="urn:schemas-microsoft-com:vml" xmlns:wp14="http://schemas.microsoft.com/office/word/2010/wordprocessingDrawing" xmlns:wp="http://schemas.openxmlformats.org/drawingml/2006/wordprocessingDrawing" xmlns:w10="urn:schemas-microsoft-com:office:word" xmlns:w="http://schemas.openxmlformats.org/wordprocessingml/2006/main" xmlns:w14="http://schemas.microsoft.com/office/word/2010/wordml" xmlns:w15="http://schemas.microsoft.com/office/word/2012/wordml" xmlns:w16cex="http://schemas.microsoft.com/office/word/2018/wordml/cex" xmlns:w16cid="http://schemas.microsoft.com/office/word/2016/wordml/cid" xmlns:w16="http://schemas.microsoft.com/office/word/2018/wordml" xmlns:w16sdtdh="http://schemas.microsoft.com/office/word/2020/wordml/sdtdatahash" xmlns:w16se="http://schemas.microsoft.com/office/word/2015/wordml/symex" xmlns:wpg="http://schemas.microsoft.com/office/word/2010/wordprocessingGroup" xmlns:wpi="http://schemas.microsoft.com/office/word/2010/wordprocessingInk" xmlns:wne="http://schemas.microsoft.com/office/word/2006/wordml" xmlns:wps="http://schemas.microsoft.com/office/word/2010/wordprocessingShape" mc:Ignorable="w14 w15 w16se w16cid w16 w16cex w16sdtdh wp14">
   <w:abstractNum w:abstractNumId="0" w15:restartNumberingAfterBreak="0">
     <w:nsid w:val="0000A990"/>
     <w:multiLevelType w:val="multilevel"/>
@@ -1176,7 +1171,7 @@
 </file>
 
 <file path=word/styles.xml><?xml version="1.0" encoding="utf-8"?>
-<w:styles xmlns:mc="http://schemas.openxmlformats.org/markup-compatibility/2006" xmlns:r="http://schemas.openxmlformats.org/officeDocument/2006/relationships" xmlns:w="http://schemas.openxmlformats.org/wordprocessingml/2006/main" xmlns:w14="http://schemas.microsoft.com/office/word/2010/wordml" xmlns:w15="http://schemas.microsoft.com/office/word/2012/wordml" xmlns:w16se="http://schemas.microsoft.com/office/word/2015/wordml/symex" mc:Ignorable="w14 w15 w16se">
+<w:styles xmlns:mc="http://schemas.openxmlformats.org/markup-compatibility/2006" xmlns:r="http://schemas.openxmlformats.org/officeDocument/2006/relationships" xmlns:w="http://schemas.openxmlformats.org/wordprocessingml/2006/main" xmlns:w14="http://schemas.microsoft.com/office/word/2010/wordml" xmlns:w15="http://schemas.microsoft.com/office/word/2012/wordml" xmlns:w16cex="http://schemas.microsoft.com/office/word/2018/wordml/cex" xmlns:w16cid="http://schemas.microsoft.com/office/word/2016/wordml/cid" xmlns:w16="http://schemas.microsoft.com/office/word/2018/wordml" xmlns:w16sdtdh="http://schemas.microsoft.com/office/word/2020/wordml/sdtdatahash" xmlns:w16se="http://schemas.microsoft.com/office/word/2015/wordml/symex" mc:Ignorable="w14 w15 w16se w16cid w16 w16cex w16sdtdh">
   <w:docDefaults>
     <w:rPrDefault>
       <w:rPr>
@@ -1192,7 +1187,7 @@
       </w:pPr>
     </w:pPrDefault>
   </w:docDefaults>
-  <w:latentStyles w:defLockedState="0" w:defUIPriority="0" w:defSemiHidden="0" w:defUnhideWhenUsed="0" w:defQFormat="0" w:count="371">
+  <w:latentStyles w:defLockedState="0" w:defUIPriority="0" w:defSemiHidden="0" w:defUnhideWhenUsed="0" w:defQFormat="0" w:count="376">
     <w:lsdException w:name="index 1" w:semiHidden="1" w:unhideWhenUsed="1"/>
     <w:lsdException w:name="index 7" w:semiHidden="1" w:unhideWhenUsed="1"/>
     <w:lsdException w:name="index 8" w:semiHidden="1" w:unhideWhenUsed="1"/>
@@ -1273,7 +1268,6 @@
     <w:lsdException w:name="HTML Sample" w:semiHidden="1" w:unhideWhenUsed="1"/>
     <w:lsdException w:name="HTML Typewriter" w:semiHidden="1" w:unhideWhenUsed="1"/>
     <w:lsdException w:name="HTML Variable" w:semiHidden="1" w:unhideWhenUsed="1"/>
-    <w:lsdException w:name="Normal Table" w:semiHidden="1" w:unhideWhenUsed="1"/>
     <w:lsdException w:name="annotation subject" w:semiHidden="1" w:unhideWhenUsed="1"/>
     <w:lsdException w:name="No List" w:semiHidden="1" w:unhideWhenUsed="1"/>
     <w:lsdException w:name="Outline List 1" w:semiHidden="1" w:unhideWhenUsed="1"/>
@@ -1316,11 +1310,8 @@
     <w:lsdException w:name="Table Contemporary" w:semiHidden="1" w:unhideWhenUsed="1"/>
     <w:lsdException w:name="Table Elegant" w:semiHidden="1" w:unhideWhenUsed="1"/>
     <w:lsdException w:name="Table Professional" w:semiHidden="1" w:unhideWhenUsed="1"/>
-    <w:lsdException w:name="Table Subtle 1" w:semiHidden="1" w:unhideWhenUsed="1"/>
     <w:lsdException w:name="Table Subtle 2" w:semiHidden="1" w:unhideWhenUsed="1"/>
     <w:lsdException w:name="Table Web 1" w:semiHidden="1" w:unhideWhenUsed="1"/>
-    <w:lsdException w:name="Table Web 2" w:semiHidden="1" w:unhideWhenUsed="1"/>
-    <w:lsdException w:name="Table Web 3" w:semiHidden="1" w:unhideWhenUsed="1"/>
     <w:lsdException w:name="Balloon Text" w:semiHidden="1" w:unhideWhenUsed="1"/>
     <w:lsdException w:name="Table Theme" w:semiHidden="1" w:unhideWhenUsed="1"/>
     <w:lsdException w:name="Placeholder Text" w:semiHidden="1"/>
@@ -1339,10 +1330,6 @@
     <w:lsdException w:name="Colorful List"/>
     <w:lsdException w:name="Colorful Grid"/>
     <w:lsdException w:name="Light Shading Accent 1"/>
-    <w:lsdException w:name="Light List Accent 1"/>
-    <w:lsdException w:name="Light Grid Accent 1"/>
-    <w:lsdException w:name="Medium Shading 1 Accent 1"/>
-    <w:lsdException w:name="Medium Shading 2 Accent 1"/>
     <w:lsdException w:name="Medium List 1 Accent 1"/>
     <w:lsdException w:name="Revision" w:semiHidden="1"/>
     <w:lsdException w:name="Medium List 2 Accent 1"/>
@@ -1418,11 +1405,6 @@
     <w:lsdException w:name="Medium List 2 Accent 6"/>
     <w:lsdException w:name="Medium Grid 1 Accent 6"/>
     <w:lsdException w:name="Medium Grid 2 Accent 6"/>
-    <w:lsdException w:name="Medium Grid 3 Accent 6"/>
-    <w:lsdException w:name="Dark List Accent 6"/>
-    <w:lsdException w:name="Colorful Shading Accent 6"/>
-    <w:lsdException w:name="Colorful List Accent 6"/>
-    <w:lsdException w:name="Colorful Grid Accent 6"/>
     <w:lsdException w:name="Bibliography" w:semiHidden="1" w:unhideWhenUsed="1"/>
     <w:lsdException w:name="TOC Heading" w:semiHidden="1" w:unhideWhenUsed="1"/>
     <w:lsdException w:name="Grid Table 4" w:uiPriority="49"/>
@@ -1520,6 +1502,11 @@
     <w:lsdException w:name="List Table 5 Dark Accent 6" w:uiPriority="50"/>
     <w:lsdException w:name="List Table 6 Colorful Accent 6" w:uiPriority="51"/>
     <w:lsdException w:name="List Table 7 Colorful Accent 6" w:uiPriority="52"/>
+    <w:lsdException w:name="Mention" w:semiHidden="1" w:uiPriority="99" w:unhideWhenUsed="1"/>
+    <w:lsdException w:name="Smart Hyperlink" w:semiHidden="1" w:uiPriority="99" w:unhideWhenUsed="1"/>
+    <w:lsdException w:name="Hashtag" w:semiHidden="1" w:uiPriority="99" w:unhideWhenUsed="1"/>
+    <w:lsdException w:name="Unresolved Mention" w:semiHidden="1" w:uiPriority="99" w:unhideWhenUsed="1"/>
+    <w:lsdException w:name="Smart Link" w:semiHidden="1" w:uiPriority="99" w:unhideWhenUsed="1"/>
   </w:latentStyles>
   <w:style w:type="paragraph" w:default="1" w:styleId="Normal">
     <w:name w:val="Normal"/>
@@ -2295,8 +2282,8 @@
       <w:noProof/>
     </w:rPr>
   </w:style>
-  <w:style w:type="character" w:customStyle="1" w:styleId="UnresolvedMention">
-    <w:name w:val="Unresolved Mention"/>
+  <w:style w:type="character" w:customStyle="1" w:styleId="Mencinsinresolver1">
+    <w:name w:val="Mención sin resolver1"/>
     <w:basedOn w:val="Fuentedeprrafopredeter"/>
     <w:uiPriority w:val="99"/>
     <w:semiHidden/>

</xml_diff>